<commit_message>
Last practice and cockroach game implemented
</commit_message>
<xml_diff>
--- a/Отчеты/IKBO-33-21-Privezentsev-Praktika10.docx
+++ b/Отчеты/IKBO-33-21-Privezentsev-Praktika10.docx
@@ -448,7 +448,7 @@
           <w:sz w:val="28"/>
           <w:szCs w:val="28"/>
         </w:rPr>
-        <w:t>9</w:t>
+        <w:t>10</w:t>
       </w:r>
     </w:p>
     <w:p>
@@ -816,6 +816,7 @@
               <w:rPr>
                 <w:sz w:val="28"/>
                 <w:szCs w:val="28"/>
+                <w:lang w:val="en-US"/>
               </w:rPr>
             </w:pPr>
             <w:r>
@@ -1091,7 +1092,7 @@
           <w:r>
             <w:fldChar w:fldCharType="separate"/>
           </w:r>
-          <w:hyperlink w:anchor="_Toc136805072" w:history="1">
+          <w:hyperlink w:anchor="_Toc136851026" w:history="1">
             <w:r>
               <w:rPr>
                 <w:rStyle w:val="a8"/>
@@ -1135,7 +1136,7 @@
                 <w:noProof/>
                 <w:webHidden/>
               </w:rPr>
-              <w:instrText xml:space="preserve"> PAGEREF _Toc136805072 \h </w:instrText>
+              <w:instrText xml:space="preserve"> PAGEREF _Toc136851026 \h </w:instrText>
             </w:r>
             <w:r>
               <w:rPr>
@@ -1181,7 +1182,7 @@
               <w:lang w:eastAsia="ru-RU"/>
             </w:rPr>
           </w:pPr>
-          <w:hyperlink w:anchor="_Toc136805073" w:history="1">
+          <w:hyperlink w:anchor="_Toc136851027" w:history="1">
             <w:r>
               <w:rPr>
                 <w:rStyle w:val="a8"/>
@@ -1240,7 +1241,7 @@
                 <w:noProof/>
                 <w:webHidden/>
               </w:rPr>
-              <w:instrText xml:space="preserve"> PAGEREF _Toc136805073 \h </w:instrText>
+              <w:instrText xml:space="preserve"> PAGEREF _Toc136851027 \h </w:instrText>
             </w:r>
             <w:r>
               <w:rPr>
@@ -1286,7 +1287,7 @@
               <w:lang w:eastAsia="ru-RU"/>
             </w:rPr>
           </w:pPr>
-          <w:hyperlink w:anchor="_Toc136805074" w:history="1">
+          <w:hyperlink w:anchor="_Toc136851028" w:history="1">
             <w:r>
               <w:rPr>
                 <w:rStyle w:val="a8"/>
@@ -1330,7 +1331,7 @@
                 <w:noProof/>
                 <w:webHidden/>
               </w:rPr>
-              <w:instrText xml:space="preserve"> PAGEREF _Toc136805074 \h </w:instrText>
+              <w:instrText xml:space="preserve"> PAGEREF _Toc136851028 \h </w:instrText>
             </w:r>
             <w:r>
               <w:rPr>
@@ -1376,7 +1377,7 @@
               <w:lang w:eastAsia="ru-RU"/>
             </w:rPr>
           </w:pPr>
-          <w:hyperlink w:anchor="_Toc136805075" w:history="1">
+          <w:hyperlink w:anchor="_Toc136851029" w:history="1">
             <w:r>
               <w:rPr>
                 <w:rStyle w:val="a8"/>
@@ -1420,7 +1421,7 @@
                 <w:noProof/>
                 <w:webHidden/>
               </w:rPr>
-              <w:instrText xml:space="preserve"> PAGEREF _Toc136805075 \h </w:instrText>
+              <w:instrText xml:space="preserve"> PAGEREF _Toc136851029 \h </w:instrText>
             </w:r>
             <w:r>
               <w:rPr>
@@ -1440,7 +1441,7 @@
                 <w:noProof/>
                 <w:webHidden/>
               </w:rPr>
-              <w:t>6</w:t>
+              <w:t>4</w:t>
             </w:r>
             <w:r>
               <w:rPr>
@@ -1466,7 +1467,7 @@
               <w:lang w:eastAsia="ru-RU"/>
             </w:rPr>
           </w:pPr>
-          <w:hyperlink w:anchor="_Toc136805078" w:history="1">
+          <w:hyperlink w:anchor="_Toc136851032" w:history="1">
             <w:r>
               <w:rPr>
                 <w:rStyle w:val="a8"/>
@@ -1510,7 +1511,7 @@
                 <w:noProof/>
                 <w:webHidden/>
               </w:rPr>
-              <w:instrText xml:space="preserve"> PAGEREF _Toc136805078 \h </w:instrText>
+              <w:instrText xml:space="preserve"> PAGEREF _Toc136851032 \h </w:instrText>
             </w:r>
             <w:r>
               <w:rPr>
@@ -1530,7 +1531,7 @@
                 <w:noProof/>
                 <w:webHidden/>
               </w:rPr>
-              <w:t>6</w:t>
+              <w:t>4</w:t>
             </w:r>
             <w:r>
               <w:rPr>
@@ -1556,7 +1557,7 @@
               <w:lang w:eastAsia="ru-RU"/>
             </w:rPr>
           </w:pPr>
-          <w:hyperlink w:anchor="_Toc136805079" w:history="1">
+          <w:hyperlink w:anchor="_Toc136851033" w:history="1">
             <w:r>
               <w:rPr>
                 <w:rStyle w:val="a8"/>
@@ -1600,7 +1601,7 @@
                 <w:noProof/>
                 <w:webHidden/>
               </w:rPr>
-              <w:instrText xml:space="preserve"> PAGEREF _Toc136805079 \h </w:instrText>
+              <w:instrText xml:space="preserve"> PAGEREF _Toc136851033 \h </w:instrText>
             </w:r>
             <w:r>
               <w:rPr>
@@ -1620,7 +1621,7 @@
                 <w:noProof/>
                 <w:webHidden/>
               </w:rPr>
-              <w:t>6</w:t>
+              <w:t>4</w:t>
             </w:r>
             <w:r>
               <w:rPr>
@@ -1645,7 +1646,7 @@
               <w:lang w:eastAsia="ru-RU"/>
             </w:rPr>
           </w:pPr>
-          <w:hyperlink w:anchor="_Toc136805080" w:history="1">
+          <w:hyperlink w:anchor="_Toc136851034" w:history="1">
             <w:r>
               <w:rPr>
                 <w:rStyle w:val="a8"/>
@@ -1672,7 +1673,7 @@
                 <w:noProof/>
                 <w:webHidden/>
               </w:rPr>
-              <w:instrText xml:space="preserve"> PAGEREF _Toc136805080 \h </w:instrText>
+              <w:instrText xml:space="preserve"> PAGEREF _Toc136851034 \h </w:instrText>
             </w:r>
             <w:r>
               <w:rPr>
@@ -1692,7 +1693,7 @@
                 <w:noProof/>
                 <w:webHidden/>
               </w:rPr>
-              <w:t>8</w:t>
+              <w:t>7</w:t>
             </w:r>
             <w:r>
               <w:rPr>
@@ -1730,7 +1731,7 @@
         <w:ind w:left="0" w:right="0" w:firstLine="709"/>
         <w:jc w:val="left"/>
       </w:pPr>
-      <w:bookmarkStart w:id="1" w:name="_Toc136805072"/>
+      <w:bookmarkStart w:id="1" w:name="_Toc136851026"/>
       <w:r>
         <w:lastRenderedPageBreak/>
         <w:t>ЗАДАНИЕ 1</w:t>
@@ -1748,7 +1749,7 @@
         <w:spacing w:after="200" w:line="360" w:lineRule="auto"/>
         <w:ind w:left="0" w:firstLine="709"/>
       </w:pPr>
-      <w:bookmarkStart w:id="2" w:name="_Toc136805073"/>
+      <w:bookmarkStart w:id="2" w:name="_Toc136851027"/>
       <w:r>
         <w:t>Условие</w:t>
       </w:r>
@@ -1774,20 +1775,21 @@
         <w:pStyle w:val="af8"/>
       </w:pPr>
       <w:r>
-        <w:t>Реализовать функционал, с помощью которого можно поделиться</w:t>
-      </w:r>
-      <w:r>
-        <w:t xml:space="preserve"> </w:t>
-      </w:r>
-      <w:r>
-        <w:t>текстовой информацией из своего приложения при помощи стороннего</w:t>
-      </w:r>
-      <w:r>
-        <w:t xml:space="preserve"> </w:t>
-      </w:r>
-      <w:r>
-        <w:t>приложения</w:t>
-      </w:r>
+        <w:t xml:space="preserve">В разрабатываемом приложении необходимо реализовать многопоточную задачу, обоснованную </w:t>
+      </w:r>
+      <w:proofErr w:type="spellStart"/>
+      <w:r>
+        <w:t>предметнои</w:t>
+      </w:r>
+      <w:proofErr w:type="spellEnd"/>
+      <w:r>
+        <w:t xml:space="preserve">̆ областью, основанную на классе </w:t>
+      </w:r>
+      <w:proofErr w:type="spellStart"/>
+      <w:r>
+        <w:t>ExecutorService</w:t>
+      </w:r>
+      <w:proofErr w:type="spellEnd"/>
       <w:r>
         <w:t>.</w:t>
       </w:r>
@@ -1800,10 +1802,10 @@
           <w:ilvl w:val="1"/>
           <w:numId w:val="27"/>
         </w:numPr>
-        <w:spacing w:after="200" w:line="360" w:lineRule="auto"/>
+        <w:spacing w:before="200" w:after="200" w:line="360" w:lineRule="auto"/>
         <w:ind w:left="0" w:firstLine="709"/>
       </w:pPr>
-      <w:bookmarkStart w:id="3" w:name="_Toc136805074"/>
+      <w:bookmarkStart w:id="3" w:name="_Toc136851028"/>
       <w:r>
         <w:t>Решение задания</w:t>
       </w:r>
@@ -1817,135 +1819,40 @@
         <w:pStyle w:val="af8"/>
       </w:pPr>
       <w:r>
-        <w:t>Для решения данной задачи был добавлен функционал, позволяющий поделиться текстовой информацией из приложения с помощью стороннего приложения.</w:t>
+        <w:t>Для решения данной задачи был добавлен функциона</w:t>
+      </w:r>
+      <w:r>
+        <w:t xml:space="preserve">л, позволяющий выводить сообщение </w:t>
+      </w:r>
+      <w:r>
+        <w:t xml:space="preserve">о работе в виде </w:t>
+      </w:r>
+      <w:r>
+        <w:rPr>
+          <w:lang w:val="en-US"/>
+        </w:rPr>
+        <w:t>Toast</w:t>
+      </w:r>
+      <w:r>
+        <w:t xml:space="preserve"> </w:t>
+      </w:r>
+      <w:r>
+        <w:t>уведомления</w:t>
+      </w:r>
+      <w:r>
+        <w:t>. Вид приложения во время многопоточной работы представлен на Рисунке 1.</w:t>
       </w:r>
     </w:p>
     <w:p>
       <w:pPr>
-        <w:pStyle w:val="af8"/>
-      </w:pPr>
-      <w:r>
-        <w:t xml:space="preserve">В коде была создана кнопка, которая при нажатии запускает процесс поделиться информацией. Внутри обработчика нажатия кнопки был создан объект </w:t>
-      </w:r>
-      <w:proofErr w:type="spellStart"/>
-      <w:r>
-        <w:t>Intent</w:t>
-      </w:r>
-      <w:proofErr w:type="spellEnd"/>
-      <w:r>
-        <w:t xml:space="preserve">, установленный на действие ACTION_SEND, указывающий на то, что мы хотим отправить данные. Затем в </w:t>
-      </w:r>
-      <w:proofErr w:type="spellStart"/>
-      <w:r>
-        <w:t>Intent</w:t>
-      </w:r>
-      <w:proofErr w:type="spellEnd"/>
-      <w:r>
-        <w:t xml:space="preserve"> был добавлен текстовый контент, полученный из </w:t>
-      </w:r>
-      <w:proofErr w:type="spellStart"/>
-      <w:r>
-        <w:t>EditText</w:t>
-      </w:r>
-      <w:proofErr w:type="spellEnd"/>
-      <w:r>
-        <w:t>, и указан тип контента как "</w:t>
-      </w:r>
-      <w:proofErr w:type="spellStart"/>
-      <w:r>
-        <w:t>text</w:t>
-      </w:r>
-      <w:proofErr w:type="spellEnd"/>
-      <w:r>
-        <w:t>/</w:t>
-      </w:r>
-      <w:proofErr w:type="spellStart"/>
-      <w:r>
-        <w:t>plain</w:t>
-      </w:r>
-      <w:proofErr w:type="spellEnd"/>
-      <w:r>
-        <w:t>".</w:t>
-      </w:r>
-    </w:p>
-    <w:p>
-      <w:pPr>
-        <w:pStyle w:val="af8"/>
-      </w:pPr>
-      <w:r>
-        <w:t xml:space="preserve">Далее было вызвано диалоговое окно с выбором стороннего приложения для поделиться информацией, используя метод </w:t>
-      </w:r>
-      <w:proofErr w:type="spellStart"/>
-      <w:r>
-        <w:t>startActivity</w:t>
-      </w:r>
-      <w:proofErr w:type="spellEnd"/>
-      <w:r>
-        <w:t xml:space="preserve"> с помощью </w:t>
-      </w:r>
-      <w:proofErr w:type="spellStart"/>
-      <w:r>
-        <w:t>Intent.createChooser</w:t>
-      </w:r>
-      <w:proofErr w:type="spellEnd"/>
-      <w:r>
-        <w:t>. Этот метод предоставляет пользователю возможность выбрать приложение, через которое будет осуществляться передача данных.</w:t>
-      </w:r>
-    </w:p>
-    <w:p>
-      <w:pPr>
-        <w:pStyle w:val="af8"/>
-      </w:pPr>
-      <w:r>
-        <w:t xml:space="preserve">Также в коде была реализована функция </w:t>
-      </w:r>
-      <w:proofErr w:type="spellStart"/>
-      <w:r>
-        <w:t>handleSendText</w:t>
-      </w:r>
-      <w:proofErr w:type="spellEnd"/>
-      <w:r>
-        <w:t xml:space="preserve">, которая обрабатывает полученный текст, если приложение было запущено из другого приложения с переданным текстом. В данной функции извлекается текст из </w:t>
-      </w:r>
-      <w:proofErr w:type="spellStart"/>
-      <w:r>
-        <w:t>Intent</w:t>
-      </w:r>
-      <w:proofErr w:type="spellEnd"/>
-      <w:r>
-        <w:t xml:space="preserve"> и устанавливается в </w:t>
-      </w:r>
-      <w:proofErr w:type="spellStart"/>
-      <w:r>
-        <w:t>TextView</w:t>
-      </w:r>
-      <w:proofErr w:type="spellEnd"/>
-      <w:r>
-        <w:t xml:space="preserve"> для отображения.</w:t>
-      </w:r>
-    </w:p>
-    <w:p>
-      <w:pPr>
-        <w:pStyle w:val="af8"/>
-      </w:pPr>
-      <w:r>
-        <w:t>Таким образом, с помощью данного решения пользователь может поделиться текстовой информацией из своего приложения с помощью стороннего приложения по выбору.</w:t>
-      </w:r>
-      <w:r>
-        <w:t xml:space="preserve"> Функционал данного приложения представлен на Рисунках 1 и 2.</w:t>
-      </w:r>
-    </w:p>
-    <w:p>
-      <w:pPr>
         <w:pStyle w:val="af5"/>
       </w:pPr>
       <w:r>
-        <w:lastRenderedPageBreak/>
         <w:drawing>
-          <wp:inline distT="0" distB="0" distL="0" distR="0" wp14:anchorId="6BA252FB" wp14:editId="79A9E216">
-            <wp:extent cx="2493333" cy="3960000"/>
-            <wp:effectExtent l="0" t="0" r="2540" b="2540"/>
-            <wp:docPr id="1" name="Рисунок 1"/>
+          <wp:inline distT="0" distB="0" distL="0" distR="0" wp14:anchorId="7E741930" wp14:editId="4FB98E03">
+            <wp:extent cx="2095215" cy="4655820"/>
+            <wp:effectExtent l="0" t="0" r="635" b="0"/>
+            <wp:docPr id="1563609245" name="Рисунок 4" descr="Изображение выглядит как текст, снимок экрана, дизайн&#10;&#10;Автоматически созданное описание"/>
             <wp:cNvGraphicFramePr>
               <a:graphicFrameLocks xmlns:a="http://schemas.openxmlformats.org/drawingml/2006/main" noChangeAspect="1"/>
             </wp:cNvGraphicFramePr>
@@ -1953,23 +1860,36 @@
               <a:graphicData uri="http://schemas.openxmlformats.org/drawingml/2006/picture">
                 <pic:pic xmlns:pic="http://schemas.openxmlformats.org/drawingml/2006/picture">
                   <pic:nvPicPr>
-                    <pic:cNvPr id="1" name=""/>
-                    <pic:cNvPicPr/>
+                    <pic:cNvPr id="1563609245" name="Рисунок 4" descr="Изображение выглядит как текст, снимок экрана, дизайн&#10;&#10;Автоматически созданное описание"/>
+                    <pic:cNvPicPr>
+                      <a:picLocks noChangeAspect="1" noChangeArrowheads="1"/>
+                    </pic:cNvPicPr>
                   </pic:nvPicPr>
                   <pic:blipFill>
-                    <a:blip r:embed="rId10"/>
+                    <a:blip r:embed="rId10" cstate="print">
+                      <a:extLst>
+                        <a:ext uri="{28A0092B-C50C-407E-A947-70E740481C1C}">
+                          <a14:useLocalDpi xmlns:a14="http://schemas.microsoft.com/office/drawing/2010/main" val="0"/>
+                        </a:ext>
+                      </a:extLst>
+                    </a:blip>
+                    <a:srcRect/>
                     <a:stretch>
                       <a:fillRect/>
                     </a:stretch>
                   </pic:blipFill>
-                  <pic:spPr>
+                  <pic:spPr bwMode="auto">
                     <a:xfrm>
                       <a:off x="0" y="0"/>
-                      <a:ext cx="2493333" cy="3960000"/>
+                      <a:ext cx="2099545" cy="4665441"/>
                     </a:xfrm>
                     <a:prstGeom prst="rect">
                       <a:avLst/>
                     </a:prstGeom>
+                    <a:noFill/>
+                    <a:ln>
+                      <a:noFill/>
+                    </a:ln>
                   </pic:spPr>
                 </pic:pic>
               </a:graphicData>
@@ -2007,160 +1927,16 @@
         <w:t>—</w:t>
       </w:r>
       <w:r>
-        <w:t xml:space="preserve"> Вид приложения </w:t>
-      </w:r>
-      <w:r>
-        <w:t>до отправки сообщения</w:t>
+        <w:t xml:space="preserve"> </w:t>
+      </w:r>
+      <w:r>
+        <w:t>Сообщение о начале работы</w:t>
       </w:r>
     </w:p>
     <w:p>
       <w:pPr>
         <w:pStyle w:val="af5"/>
       </w:pPr>
-      <w:r>
-        <w:drawing>
-          <wp:inline distT="0" distB="0" distL="0" distR="0" wp14:anchorId="098C584B" wp14:editId="0B5259D9">
-            <wp:extent cx="2493153" cy="3960000"/>
-            <wp:effectExtent l="0" t="0" r="2540" b="2540"/>
-            <wp:docPr id="4" name="Рисунок 4"/>
-            <wp:cNvGraphicFramePr>
-              <a:graphicFrameLocks xmlns:a="http://schemas.openxmlformats.org/drawingml/2006/main" noChangeAspect="1"/>
-            </wp:cNvGraphicFramePr>
-            <a:graphic xmlns:a="http://schemas.openxmlformats.org/drawingml/2006/main">
-              <a:graphicData uri="http://schemas.openxmlformats.org/drawingml/2006/picture">
-                <pic:pic xmlns:pic="http://schemas.openxmlformats.org/drawingml/2006/picture">
-                  <pic:nvPicPr>
-                    <pic:cNvPr id="1" name=""/>
-                    <pic:cNvPicPr/>
-                  </pic:nvPicPr>
-                  <pic:blipFill>
-                    <a:blip r:embed="rId11"/>
-                    <a:stretch>
-                      <a:fillRect/>
-                    </a:stretch>
-                  </pic:blipFill>
-                  <pic:spPr>
-                    <a:xfrm>
-                      <a:off x="0" y="0"/>
-                      <a:ext cx="2493153" cy="3960000"/>
-                    </a:xfrm>
-                    <a:prstGeom prst="rect">
-                      <a:avLst/>
-                    </a:prstGeom>
-                  </pic:spPr>
-                </pic:pic>
-              </a:graphicData>
-            </a:graphic>
-          </wp:inline>
-        </w:drawing>
-      </w:r>
-    </w:p>
-    <w:p>
-      <w:pPr>
-        <w:pStyle w:val="af5"/>
-      </w:pPr>
-      <w:r>
-        <w:t xml:space="preserve">Рисунок </w:t>
-      </w:r>
-      <w:r>
-        <w:fldChar w:fldCharType="begin"/>
-      </w:r>
-      <w:r>
-        <w:instrText xml:space="preserve"> SEQ Рисунок \* ARABIC </w:instrText>
-      </w:r>
-      <w:r>
-        <w:fldChar w:fldCharType="separate"/>
-      </w:r>
-      <w:r>
-        <w:t>2</w:t>
-      </w:r>
-      <w:r>
-        <w:fldChar w:fldCharType="end"/>
-      </w:r>
-      <w:r>
-        <w:t xml:space="preserve"> — Выбор метода отправки сообщения</w:t>
-      </w:r>
-    </w:p>
-    <w:p>
-      <w:pPr>
-        <w:pStyle w:val="af5"/>
-      </w:pPr>
-      <w:r>
-        <w:lastRenderedPageBreak/>
-        <w:drawing>
-          <wp:inline distT="0" distB="0" distL="0" distR="0" wp14:anchorId="264190D8" wp14:editId="45479B3C">
-            <wp:extent cx="2414634" cy="3960000"/>
-            <wp:effectExtent l="0" t="0" r="5080" b="2540"/>
-            <wp:docPr id="8" name="Рисунок 8"/>
-            <wp:cNvGraphicFramePr>
-              <a:graphicFrameLocks xmlns:a="http://schemas.openxmlformats.org/drawingml/2006/main" noChangeAspect="1"/>
-            </wp:cNvGraphicFramePr>
-            <a:graphic xmlns:a="http://schemas.openxmlformats.org/drawingml/2006/main">
-              <a:graphicData uri="http://schemas.openxmlformats.org/drawingml/2006/picture">
-                <pic:pic xmlns:pic="http://schemas.openxmlformats.org/drawingml/2006/picture">
-                  <pic:nvPicPr>
-                    <pic:cNvPr id="1" name=""/>
-                    <pic:cNvPicPr/>
-                  </pic:nvPicPr>
-                  <pic:blipFill>
-                    <a:blip r:embed="rId12"/>
-                    <a:stretch>
-                      <a:fillRect/>
-                    </a:stretch>
-                  </pic:blipFill>
-                  <pic:spPr>
-                    <a:xfrm>
-                      <a:off x="0" y="0"/>
-                      <a:ext cx="2414634" cy="3960000"/>
-                    </a:xfrm>
-                    <a:prstGeom prst="rect">
-                      <a:avLst/>
-                    </a:prstGeom>
-                  </pic:spPr>
-                </pic:pic>
-              </a:graphicData>
-            </a:graphic>
-          </wp:inline>
-        </w:drawing>
-      </w:r>
-    </w:p>
-    <w:p>
-      <w:pPr>
-        <w:pStyle w:val="af5"/>
-      </w:pPr>
-      <w:r>
-        <w:t xml:space="preserve">Рисунок </w:t>
-      </w:r>
-      <w:r>
-        <w:fldChar w:fldCharType="begin"/>
-      </w:r>
-      <w:r>
-        <w:instrText xml:space="preserve"> SEQ Рисунок \* ARABIC </w:instrText>
-      </w:r>
-      <w:r>
-        <w:fldChar w:fldCharType="separate"/>
-      </w:r>
-      <w:r>
-        <w:t>3</w:t>
-      </w:r>
-      <w:r>
-        <w:fldChar w:fldCharType="end"/>
-      </w:r>
-      <w:r>
-        <w:t xml:space="preserve"> </w:t>
-      </w:r>
-      <w:r>
-        <w:t>—</w:t>
-      </w:r>
-      <w:r>
-        <w:t xml:space="preserve"> Вид приложения </w:t>
-      </w:r>
-      <w:r>
-        <w:t>после</w:t>
-      </w:r>
-      <w:r>
-        <w:t xml:space="preserve"> отправки сообщения</w:t>
-      </w:r>
       <w:r>
         <w:br w:type="page"/>
       </w:r>
@@ -2177,7 +1953,7 @@
         <w:ind w:left="0" w:right="0" w:firstLine="709"/>
         <w:jc w:val="left"/>
       </w:pPr>
-      <w:bookmarkStart w:id="4" w:name="_Toc136805075"/>
+      <w:bookmarkStart w:id="4" w:name="_Toc136851029"/>
       <w:r>
         <w:lastRenderedPageBreak/>
         <w:t>ЗАДАНИЕ 2</w:t>
@@ -2265,6 +2041,9 @@
       <w:bookmarkStart w:id="39" w:name="_Toc135962890"/>
       <w:bookmarkStart w:id="40" w:name="_Toc136804749"/>
       <w:bookmarkStart w:id="41" w:name="_Toc136805076"/>
+      <w:bookmarkStart w:id="42" w:name="_Toc136811104"/>
+      <w:bookmarkStart w:id="43" w:name="_Toc136812988"/>
+      <w:bookmarkStart w:id="44" w:name="_Toc136851030"/>
       <w:bookmarkEnd w:id="31"/>
       <w:bookmarkEnd w:id="32"/>
       <w:bookmarkEnd w:id="33"/>
@@ -2276,6 +2055,9 @@
       <w:bookmarkEnd w:id="39"/>
       <w:bookmarkEnd w:id="40"/>
       <w:bookmarkEnd w:id="41"/>
+      <w:bookmarkEnd w:id="42"/>
+      <w:bookmarkEnd w:id="43"/>
+      <w:bookmarkEnd w:id="44"/>
     </w:p>
     <w:p>
       <w:pPr>
@@ -2295,20 +2077,20 @@
           <w:szCs w:val="32"/>
         </w:rPr>
       </w:pPr>
-      <w:bookmarkStart w:id="42" w:name="_Toc132319184"/>
-      <w:bookmarkStart w:id="43" w:name="_Toc132993739"/>
-      <w:bookmarkStart w:id="44" w:name="_Toc133008441"/>
-      <w:bookmarkStart w:id="45" w:name="_Toc133883480"/>
-      <w:bookmarkStart w:id="46" w:name="_Toc133885880"/>
-      <w:bookmarkStart w:id="47" w:name="_Toc133885889"/>
-      <w:bookmarkStart w:id="48" w:name="_Toc133925731"/>
-      <w:bookmarkStart w:id="49" w:name="_Toc135962829"/>
-      <w:bookmarkStart w:id="50" w:name="_Toc135962891"/>
-      <w:bookmarkStart w:id="51" w:name="_Toc136804750"/>
-      <w:bookmarkStart w:id="52" w:name="_Toc136805077"/>
-      <w:bookmarkEnd w:id="42"/>
-      <w:bookmarkEnd w:id="43"/>
-      <w:bookmarkEnd w:id="44"/>
+      <w:bookmarkStart w:id="45" w:name="_Toc132319184"/>
+      <w:bookmarkStart w:id="46" w:name="_Toc132993739"/>
+      <w:bookmarkStart w:id="47" w:name="_Toc133008441"/>
+      <w:bookmarkStart w:id="48" w:name="_Toc133883480"/>
+      <w:bookmarkStart w:id="49" w:name="_Toc133885880"/>
+      <w:bookmarkStart w:id="50" w:name="_Toc133885889"/>
+      <w:bookmarkStart w:id="51" w:name="_Toc133925731"/>
+      <w:bookmarkStart w:id="52" w:name="_Toc135962829"/>
+      <w:bookmarkStart w:id="53" w:name="_Toc135962891"/>
+      <w:bookmarkStart w:id="54" w:name="_Toc136804750"/>
+      <w:bookmarkStart w:id="55" w:name="_Toc136805077"/>
+      <w:bookmarkStart w:id="56" w:name="_Toc136811105"/>
+      <w:bookmarkStart w:id="57" w:name="_Toc136812989"/>
+      <w:bookmarkStart w:id="58" w:name="_Toc136851031"/>
       <w:bookmarkEnd w:id="45"/>
       <w:bookmarkEnd w:id="46"/>
       <w:bookmarkEnd w:id="47"/>
@@ -2317,6 +2099,12 @@
       <w:bookmarkEnd w:id="50"/>
       <w:bookmarkEnd w:id="51"/>
       <w:bookmarkEnd w:id="52"/>
+      <w:bookmarkEnd w:id="53"/>
+      <w:bookmarkEnd w:id="54"/>
+      <w:bookmarkEnd w:id="55"/>
+      <w:bookmarkEnd w:id="56"/>
+      <w:bookmarkEnd w:id="57"/>
+      <w:bookmarkEnd w:id="58"/>
     </w:p>
     <w:p>
       <w:pPr>
@@ -2329,24 +2117,34 @@
         <w:spacing w:after="200" w:line="360" w:lineRule="auto"/>
         <w:ind w:left="0" w:firstLine="709"/>
       </w:pPr>
-      <w:bookmarkStart w:id="53" w:name="_Toc136805078"/>
+      <w:bookmarkStart w:id="59" w:name="_Toc136851032"/>
       <w:r>
         <w:t>Условие задания</w:t>
       </w:r>
-      <w:bookmarkEnd w:id="53"/>
+      <w:bookmarkEnd w:id="59"/>
     </w:p>
     <w:p>
       <w:pPr>
         <w:pStyle w:val="af8"/>
       </w:pPr>
       <w:r>
-        <w:t>В соответствии с предметной областью, реализовать возможность</w:t>
-      </w:r>
-      <w:r>
-        <w:t xml:space="preserve"> </w:t>
-      </w:r>
-      <w:r>
-        <w:t>отправки данных из стороннего приложения в разрабатываемое.</w:t>
+        <w:t xml:space="preserve">В разрабатываемом приложении необходимо реализовать многопоточную задачу, обоснованную </w:t>
+      </w:r>
+      <w:proofErr w:type="spellStart"/>
+      <w:r>
+        <w:t>предметнои</w:t>
+      </w:r>
+      <w:proofErr w:type="spellEnd"/>
+      <w:r>
+        <w:t xml:space="preserve">̆ областью, основанную на классе </w:t>
+      </w:r>
+      <w:proofErr w:type="spellStart"/>
+      <w:r>
+        <w:t>Worker</w:t>
+      </w:r>
+      <w:proofErr w:type="spellEnd"/>
+      <w:r>
+        <w:t>.</w:t>
       </w:r>
     </w:p>
     <w:p>
@@ -2357,305 +2155,73 @@
           <w:ilvl w:val="1"/>
           <w:numId w:val="29"/>
         </w:numPr>
-        <w:spacing w:after="200" w:line="360" w:lineRule="auto"/>
+        <w:spacing w:before="200" w:after="200" w:line="360" w:lineRule="auto"/>
         <w:ind w:left="0" w:firstLine="709"/>
       </w:pPr>
-      <w:bookmarkStart w:id="54" w:name="_Hlk132316734"/>
-      <w:bookmarkStart w:id="55" w:name="_Toc136805079"/>
+      <w:bookmarkStart w:id="60" w:name="_Hlk132316734"/>
+      <w:bookmarkStart w:id="61" w:name="_Toc136851033"/>
       <w:r>
         <w:t>Решение задания</w:t>
       </w:r>
-      <w:bookmarkEnd w:id="54"/>
-      <w:bookmarkEnd w:id="55"/>
+      <w:bookmarkEnd w:id="60"/>
+      <w:bookmarkEnd w:id="61"/>
     </w:p>
     <w:p>
       <w:pPr>
         <w:pStyle w:val="af8"/>
       </w:pPr>
       <w:r>
-        <w:t xml:space="preserve">Для решения данной задачи был создан код на языке </w:t>
+        <w:t xml:space="preserve">Для решения данной задачи был </w:t>
+      </w:r>
+      <w:r>
+        <w:t xml:space="preserve">реализован класс </w:t>
       </w:r>
       <w:proofErr w:type="spellStart"/>
       <w:r>
-        <w:t>Android</w:t>
+        <w:rPr>
+          <w:lang w:val="en-US"/>
+        </w:rPr>
+        <w:t>MyWorker</w:t>
       </w:r>
       <w:proofErr w:type="spellEnd"/>
       <w:r>
-        <w:t xml:space="preserve">, который позволяет отправлять данные из стороннего приложения в разрабатываемое. В коде определена основная активность </w:t>
-      </w:r>
-      <w:proofErr w:type="spellStart"/>
-      <w:r>
-        <w:t>MainActivity</w:t>
-      </w:r>
-      <w:proofErr w:type="spellEnd"/>
-      <w:r>
-        <w:t>, в которой находятся все необходимые элементы пользовательского интерфейса, такие как поле для ввода текста, кнопка и текстовое поле.</w:t>
+        <w:t xml:space="preserve">, </w:t>
+      </w:r>
+      <w:r>
+        <w:t xml:space="preserve">реализующий многопоточную задачу, которая </w:t>
+      </w:r>
+      <w:r>
+        <w:t xml:space="preserve">выводит состояние задачи с помощью </w:t>
+      </w:r>
+      <w:r>
+        <w:rPr>
+          <w:lang w:val="en-US"/>
+        </w:rPr>
+        <w:t>Toast</w:t>
+      </w:r>
+      <w:r>
+        <w:t xml:space="preserve"> </w:t>
+      </w:r>
+      <w:r>
+        <w:t xml:space="preserve">и </w:t>
+      </w:r>
+      <w:r>
+        <w:t>по прошествии 10 секунд выводит результат.</w:t>
+      </w:r>
+      <w:r>
+        <w:t xml:space="preserve"> Итоговый вид приложения показан на Рисунках 2-4.</w:t>
       </w:r>
     </w:p>
     <w:p>
       <w:pPr>
-        <w:pStyle w:val="af8"/>
-      </w:pPr>
-      <w:r>
-        <w:t xml:space="preserve">При нажатии на кнопку происходит считывание введенного текста из поле для ввода и создается </w:t>
-      </w:r>
-      <w:proofErr w:type="spellStart"/>
-      <w:r>
-        <w:t>интент</w:t>
-      </w:r>
-      <w:proofErr w:type="spellEnd"/>
-      <w:r>
-        <w:t xml:space="preserve"> </w:t>
-      </w:r>
-      <w:proofErr w:type="spellStart"/>
-      <w:r>
-        <w:t>shareIntent</w:t>
-      </w:r>
-      <w:proofErr w:type="spellEnd"/>
-      <w:r>
-        <w:t xml:space="preserve"> с действием ACTION_SEND. В этом </w:t>
-      </w:r>
-      <w:proofErr w:type="spellStart"/>
-      <w:r>
-        <w:t>интенте</w:t>
-      </w:r>
-      <w:proofErr w:type="spellEnd"/>
-      <w:r>
-        <w:t xml:space="preserve"> добавляется переданный текст и указывается тип данных "</w:t>
-      </w:r>
-      <w:proofErr w:type="spellStart"/>
-      <w:r>
-        <w:t>text</w:t>
-      </w:r>
-      <w:proofErr w:type="spellEnd"/>
-      <w:r>
-        <w:t>/</w:t>
-      </w:r>
-      <w:proofErr w:type="spellStart"/>
-      <w:r>
-        <w:t>plain</w:t>
-      </w:r>
-      <w:proofErr w:type="spellEnd"/>
-      <w:r>
-        <w:t>".</w:t>
-      </w:r>
-      <w:r>
-        <w:t xml:space="preserve"> </w:t>
-      </w:r>
-      <w:r>
-        <w:t>Затем,</w:t>
-      </w:r>
-      <w:r>
-        <w:t xml:space="preserve"> </w:t>
-      </w:r>
-      <w:r>
-        <w:t>с помощью метода</w:t>
-      </w:r>
-      <w:r>
-        <w:t>:</w:t>
-      </w:r>
-    </w:p>
-    <w:p>
-      <w:pPr>
-        <w:pStyle w:val="af8"/>
-        <w:jc w:val="left"/>
-        <w:rPr>
-          <w:rFonts w:ascii="Consolas" w:hAnsi="Consolas"/>
-        </w:rPr>
-      </w:pPr>
-      <w:r>
-        <w:rPr>
-          <w:rFonts w:ascii="Consolas" w:hAnsi="Consolas"/>
-          <w:i/>
-          <w:iCs/>
-          <w:sz w:val="24"/>
-          <w:szCs w:val="20"/>
-        </w:rPr>
-        <w:t>startActivity(Intent.createChooser(shareIntent,"Поделиться</w:t>
-      </w:r>
-      <w:r>
-        <w:rPr>
-          <w:rFonts w:ascii="Consolas" w:hAnsi="Consolas"/>
-          <w:i/>
-          <w:iCs/>
-          <w:sz w:val="24"/>
-          <w:szCs w:val="20"/>
-        </w:rPr>
-        <w:t>...</w:t>
-      </w:r>
-      <w:r>
-        <w:rPr>
-          <w:rFonts w:ascii="Consolas" w:hAnsi="Consolas"/>
-          <w:i/>
-          <w:iCs/>
-          <w:sz w:val="24"/>
-          <w:szCs w:val="20"/>
-        </w:rPr>
-        <w:t>:)"))</w:t>
-      </w:r>
-      <w:r>
-        <w:rPr>
-          <w:i/>
-          <w:iCs/>
-          <w:sz w:val="24"/>
-          <w:szCs w:val="20"/>
-        </w:rPr>
-        <w:t>,</w:t>
-      </w:r>
-      <w:r>
-        <w:rPr>
-          <w:sz w:val="24"/>
-          <w:szCs w:val="20"/>
-        </w:rPr>
-        <w:t xml:space="preserve"> </w:t>
-      </w:r>
-      <w:r>
-        <w:t>пользователю предоставляется возможность выбрать приложение для отправки данных.</w:t>
-      </w:r>
-    </w:p>
-    <w:p>
-      <w:pPr>
-        <w:pStyle w:val="af8"/>
-      </w:pPr>
-      <w:r>
-        <w:t xml:space="preserve">Также в коде присутствует обработчик </w:t>
-      </w:r>
-      <w:proofErr w:type="spellStart"/>
-      <w:r>
-        <w:t>интента</w:t>
-      </w:r>
-      <w:proofErr w:type="spellEnd"/>
-      <w:r>
-        <w:t xml:space="preserve">, который проверяет, был ли передан </w:t>
-      </w:r>
-      <w:proofErr w:type="spellStart"/>
-      <w:r>
-        <w:t>интент</w:t>
-      </w:r>
-      <w:proofErr w:type="spellEnd"/>
-      <w:r>
-        <w:t xml:space="preserve"> с действием ACTION_SEND и типом данных "</w:t>
-      </w:r>
-      <w:proofErr w:type="spellStart"/>
-      <w:r>
-        <w:t>text</w:t>
-      </w:r>
-      <w:proofErr w:type="spellEnd"/>
-      <w:r>
-        <w:t>/</w:t>
-      </w:r>
-      <w:proofErr w:type="spellStart"/>
-      <w:r>
-        <w:t>plain</w:t>
-      </w:r>
-      <w:proofErr w:type="spellEnd"/>
-      <w:r>
-        <w:t xml:space="preserve">". Если условие выполняется, то вызывается метод </w:t>
-      </w:r>
-      <w:proofErr w:type="spellStart"/>
-      <w:r>
-        <w:t>handleSendText</w:t>
-      </w:r>
-      <w:proofErr w:type="spellEnd"/>
-      <w:r>
-        <w:t xml:space="preserve">, который получает переданный текст и отображает его в текстовом поле </w:t>
-      </w:r>
-      <w:proofErr w:type="spellStart"/>
-      <w:r>
-        <w:t>textView</w:t>
-      </w:r>
-      <w:proofErr w:type="spellEnd"/>
-      <w:r>
-        <w:t>.</w:t>
-      </w:r>
-    </w:p>
-    <w:p>
-      <w:pPr>
-        <w:widowControl/>
-        <w:spacing w:after="200" w:line="360" w:lineRule="auto"/>
-        <w:ind w:firstLine="709"/>
-        <w:jc w:val="both"/>
-        <w:rPr>
-          <w:szCs w:val="28"/>
-        </w:rPr>
-      </w:pPr>
-      <w:r>
-        <w:t>Таким образом, данный код позволяет отправлять данные из стороннего приложения в разрабатываемое и отображать их в текстовом поле</w:t>
-      </w:r>
-      <w:r>
-        <w:rPr>
-          <w:szCs w:val="28"/>
-        </w:rPr>
-        <w:t>.</w:t>
-      </w:r>
-      <w:r>
-        <w:rPr>
-          <w:szCs w:val="28"/>
-        </w:rPr>
-        <w:t xml:space="preserve"> </w:t>
-      </w:r>
-      <w:r>
-        <w:rPr>
-          <w:szCs w:val="28"/>
-        </w:rPr>
-        <w:t xml:space="preserve">Код модуля </w:t>
-      </w:r>
-      <w:proofErr w:type="spellStart"/>
-      <w:r>
-        <w:rPr>
-          <w:szCs w:val="28"/>
-          <w:lang w:val="en-US"/>
-        </w:rPr>
-        <w:t>MainActivity</w:t>
-      </w:r>
-      <w:proofErr w:type="spellEnd"/>
-      <w:r>
-        <w:rPr>
-          <w:szCs w:val="28"/>
-        </w:rPr>
-        <w:t xml:space="preserve"> </w:t>
-      </w:r>
-      <w:r>
-        <w:rPr>
-          <w:szCs w:val="28"/>
-        </w:rPr>
-        <w:t>представлен на Рисунке 4, а функционал приложения представлен на Рисунках 1</w:t>
-      </w:r>
-      <w:r>
-        <w:rPr>
-          <w:szCs w:val="28"/>
-        </w:rPr>
-        <w:t>-</w:t>
-      </w:r>
-      <w:r>
-        <w:rPr>
-          <w:szCs w:val="28"/>
-        </w:rPr>
-        <w:t>3.</w:t>
-      </w:r>
-    </w:p>
-    <w:p>
-      <w:pPr>
-        <w:widowControl/>
-        <w:spacing w:after="200" w:line="360" w:lineRule="auto"/>
-        <w:ind w:firstLine="709"/>
-        <w:jc w:val="both"/>
-        <w:rPr>
-          <w:szCs w:val="28"/>
-        </w:rPr>
-      </w:pPr>
-    </w:p>
-    <w:p>
-      <w:pPr>
         <w:pStyle w:val="af5"/>
       </w:pPr>
       <w:r>
-        <w:lastRenderedPageBreak/>
         <w:drawing>
-          <wp:inline distT="0" distB="0" distL="0" distR="0" wp14:anchorId="76B1EBB2" wp14:editId="6B6CCE20">
-            <wp:extent cx="5331609" cy="5713171"/>
-            <wp:effectExtent l="0" t="0" r="2540" b="1905"/>
-            <wp:docPr id="9" name="Рисунок 9"/>
+          <wp:inline distT="0" distB="0" distL="0" distR="0" wp14:anchorId="64F6B051" wp14:editId="638C98D3">
+            <wp:extent cx="1792580" cy="3983330"/>
+            <wp:effectExtent l="0" t="0" r="0" b="0"/>
+            <wp:docPr id="460333457" name="Рисунок 5" descr="Изображение выглядит как текст, снимок экрана, дизайн&#10;&#10;Автоматически созданное описание"/>
             <wp:cNvGraphicFramePr>
               <a:graphicFrameLocks xmlns:a="http://schemas.openxmlformats.org/drawingml/2006/main" noChangeAspect="1"/>
             </wp:cNvGraphicFramePr>
@@ -2663,23 +2229,36 @@
               <a:graphicData uri="http://schemas.openxmlformats.org/drawingml/2006/picture">
                 <pic:pic xmlns:pic="http://schemas.openxmlformats.org/drawingml/2006/picture">
                   <pic:nvPicPr>
-                    <pic:cNvPr id="1" name=""/>
-                    <pic:cNvPicPr/>
+                    <pic:cNvPr id="460333457" name="Рисунок 5" descr="Изображение выглядит как текст, снимок экрана, дизайн&#10;&#10;Автоматически созданное описание"/>
+                    <pic:cNvPicPr>
+                      <a:picLocks noChangeAspect="1" noChangeArrowheads="1"/>
+                    </pic:cNvPicPr>
                   </pic:nvPicPr>
                   <pic:blipFill>
-                    <a:blip r:embed="rId13"/>
+                    <a:blip r:embed="rId11" cstate="print">
+                      <a:extLst>
+                        <a:ext uri="{28A0092B-C50C-407E-A947-70E740481C1C}">
+                          <a14:useLocalDpi xmlns:a14="http://schemas.microsoft.com/office/drawing/2010/main" val="0"/>
+                        </a:ext>
+                      </a:extLst>
+                    </a:blip>
+                    <a:srcRect/>
                     <a:stretch>
                       <a:fillRect/>
                     </a:stretch>
                   </pic:blipFill>
-                  <pic:spPr>
+                  <pic:spPr bwMode="auto">
                     <a:xfrm>
                       <a:off x="0" y="0"/>
-                      <a:ext cx="5338411" cy="5720460"/>
+                      <a:ext cx="1805474" cy="4011983"/>
                     </a:xfrm>
                     <a:prstGeom prst="rect">
                       <a:avLst/>
                     </a:prstGeom>
+                    <a:noFill/>
+                    <a:ln>
+                      <a:noFill/>
+                    </a:ln>
                   </pic:spPr>
                 </pic:pic>
               </a:graphicData>
@@ -2696,6 +2275,170 @@
         <w:t xml:space="preserve">Рисунок </w:t>
       </w:r>
       <w:r>
+        <w:t>2</w:t>
+      </w:r>
+      <w:r>
+        <w:t xml:space="preserve"> </w:t>
+      </w:r>
+      <w:r>
+        <w:t>—</w:t>
+      </w:r>
+      <w:r>
+        <w:t xml:space="preserve"> </w:t>
+      </w:r>
+      <w:r>
+        <w:t>запуск задачи</w:t>
+      </w:r>
+    </w:p>
+    <w:p>
+      <w:pPr>
+        <w:pStyle w:val="af5"/>
+      </w:pPr>
+      <w:r>
+        <w:rPr>
+          <w:noProof/>
+        </w:rPr>
+        <w:lastRenderedPageBreak/>
+        <w:drawing>
+          <wp:inline distT="0" distB="0" distL="0" distR="0" wp14:anchorId="2A245FB0" wp14:editId="7D765C91">
+            <wp:extent cx="2108932" cy="4686300"/>
+            <wp:effectExtent l="0" t="0" r="5715" b="0"/>
+            <wp:docPr id="1815631834" name="Рисунок 6" descr="Изображение выглядит как текст, снимок экрана, дизайн&#10;&#10;Автоматически созданное описание"/>
+            <wp:cNvGraphicFramePr>
+              <a:graphicFrameLocks xmlns:a="http://schemas.openxmlformats.org/drawingml/2006/main" noChangeAspect="1"/>
+            </wp:cNvGraphicFramePr>
+            <a:graphic xmlns:a="http://schemas.openxmlformats.org/drawingml/2006/main">
+              <a:graphicData uri="http://schemas.openxmlformats.org/drawingml/2006/picture">
+                <pic:pic xmlns:pic="http://schemas.openxmlformats.org/drawingml/2006/picture">
+                  <pic:nvPicPr>
+                    <pic:cNvPr id="1815631834" name="Рисунок 6" descr="Изображение выглядит как текст, снимок экрана, дизайн&#10;&#10;Автоматически созданное описание"/>
+                    <pic:cNvPicPr>
+                      <a:picLocks noChangeAspect="1" noChangeArrowheads="1"/>
+                    </pic:cNvPicPr>
+                  </pic:nvPicPr>
+                  <pic:blipFill>
+                    <a:blip r:embed="rId12" cstate="print">
+                      <a:extLst>
+                        <a:ext uri="{28A0092B-C50C-407E-A947-70E740481C1C}">
+                          <a14:useLocalDpi xmlns:a14="http://schemas.microsoft.com/office/drawing/2010/main" val="0"/>
+                        </a:ext>
+                      </a:extLst>
+                    </a:blip>
+                    <a:srcRect/>
+                    <a:stretch>
+                      <a:fillRect/>
+                    </a:stretch>
+                  </pic:blipFill>
+                  <pic:spPr bwMode="auto">
+                    <a:xfrm>
+                      <a:off x="0" y="0"/>
+                      <a:ext cx="2110587" cy="4689978"/>
+                    </a:xfrm>
+                    <a:prstGeom prst="rect">
+                      <a:avLst/>
+                    </a:prstGeom>
+                    <a:noFill/>
+                    <a:ln>
+                      <a:noFill/>
+                    </a:ln>
+                  </pic:spPr>
+                </pic:pic>
+              </a:graphicData>
+            </a:graphic>
+          </wp:inline>
+        </w:drawing>
+      </w:r>
+    </w:p>
+    <w:p>
+      <w:pPr>
+        <w:pStyle w:val="af5"/>
+      </w:pPr>
+      <w:r>
+        <w:t xml:space="preserve">Рисунок </w:t>
+      </w:r>
+      <w:r>
+        <w:t>3</w:t>
+      </w:r>
+      <w:r>
+        <w:t xml:space="preserve"> </w:t>
+      </w:r>
+      <w:r>
+        <w:t>—</w:t>
+      </w:r>
+      <w:r>
+        <w:t xml:space="preserve"> </w:t>
+      </w:r>
+      <w:r>
+        <w:t>выполнение задачи</w:t>
+      </w:r>
+    </w:p>
+    <w:p>
+      <w:pPr>
+        <w:pStyle w:val="af5"/>
+      </w:pPr>
+      <w:r>
+        <w:rPr>
+          <w:noProof/>
+        </w:rPr>
+        <w:lastRenderedPageBreak/>
+        <w:drawing>
+          <wp:inline distT="0" distB="0" distL="0" distR="0" wp14:anchorId="59509AF4" wp14:editId="36317323">
+            <wp:extent cx="2102073" cy="4671060"/>
+            <wp:effectExtent l="0" t="0" r="0" b="0"/>
+            <wp:docPr id="871199798" name="Рисунок 7" descr="Изображение выглядит как текст, снимок экрана, дизайн&#10;&#10;Автоматически созданное описание"/>
+            <wp:cNvGraphicFramePr>
+              <a:graphicFrameLocks xmlns:a="http://schemas.openxmlformats.org/drawingml/2006/main" noChangeAspect="1"/>
+            </wp:cNvGraphicFramePr>
+            <a:graphic xmlns:a="http://schemas.openxmlformats.org/drawingml/2006/main">
+              <a:graphicData uri="http://schemas.openxmlformats.org/drawingml/2006/picture">
+                <pic:pic xmlns:pic="http://schemas.openxmlformats.org/drawingml/2006/picture">
+                  <pic:nvPicPr>
+                    <pic:cNvPr id="871199798" name="Рисунок 7" descr="Изображение выглядит как текст, снимок экрана, дизайн&#10;&#10;Автоматически созданное описание"/>
+                    <pic:cNvPicPr>
+                      <a:picLocks noChangeAspect="1" noChangeArrowheads="1"/>
+                    </pic:cNvPicPr>
+                  </pic:nvPicPr>
+                  <pic:blipFill>
+                    <a:blip r:embed="rId13" cstate="print">
+                      <a:extLst>
+                        <a:ext uri="{28A0092B-C50C-407E-A947-70E740481C1C}">
+                          <a14:useLocalDpi xmlns:a14="http://schemas.microsoft.com/office/drawing/2010/main" val="0"/>
+                        </a:ext>
+                      </a:extLst>
+                    </a:blip>
+                    <a:srcRect/>
+                    <a:stretch>
+                      <a:fillRect/>
+                    </a:stretch>
+                  </pic:blipFill>
+                  <pic:spPr bwMode="auto">
+                    <a:xfrm>
+                      <a:off x="0" y="0"/>
+                      <a:ext cx="2106261" cy="4680367"/>
+                    </a:xfrm>
+                    <a:prstGeom prst="rect">
+                      <a:avLst/>
+                    </a:prstGeom>
+                    <a:noFill/>
+                    <a:ln>
+                      <a:noFill/>
+                    </a:ln>
+                  </pic:spPr>
+                </pic:pic>
+              </a:graphicData>
+            </a:graphic>
+          </wp:inline>
+        </w:drawing>
+      </w:r>
+    </w:p>
+    <w:p>
+      <w:pPr>
+        <w:pStyle w:val="af5"/>
+      </w:pPr>
+      <w:r>
+        <w:t xml:space="preserve">Рисунок </w:t>
+      </w:r>
+      <w:r>
         <w:t>4</w:t>
       </w:r>
       <w:r>
@@ -2708,16 +2451,18 @@
         <w:t xml:space="preserve"> </w:t>
       </w:r>
       <w:r>
-        <w:t xml:space="preserve">код модуля </w:t>
-      </w:r>
-      <w:proofErr w:type="spellStart"/>
-      <w:r>
-        <w:rPr>
-          <w:lang w:val="en-US"/>
-        </w:rPr>
-        <w:t>MainActivity</w:t>
-      </w:r>
-      <w:proofErr w:type="spellEnd"/>
+        <w:t>завершение задачи</w:t>
+      </w:r>
+    </w:p>
+    <w:p>
+      <w:pPr>
+        <w:pStyle w:val="af5"/>
+      </w:pPr>
+    </w:p>
+    <w:p>
+      <w:pPr>
+        <w:pStyle w:val="af5"/>
+      </w:pPr>
     </w:p>
     <w:p>
       <w:pPr>
@@ -2737,161 +2482,46 @@
         <w:spacing w:before="0" w:after="200" w:line="360" w:lineRule="auto"/>
         <w:ind w:left="0" w:right="0"/>
       </w:pPr>
-      <w:bookmarkStart w:id="56" w:name="_Toc136805080"/>
+      <w:bookmarkStart w:id="62" w:name="_Toc136851034"/>
       <w:r>
         <w:lastRenderedPageBreak/>
         <w:t>ВЫВОД</w:t>
       </w:r>
-      <w:bookmarkEnd w:id="56"/>
+      <w:bookmarkEnd w:id="62"/>
     </w:p>
     <w:p>
       <w:pPr>
         <w:pStyle w:val="af8"/>
       </w:pPr>
       <w:r>
-        <w:t xml:space="preserve">В ходе выполнения задания был разработан функционал, который позволяет поделиться текстовой информацией из своего приложения с помощью стороннего приложения. Для этого был создан код на языке </w:t>
+        <w:t xml:space="preserve">В данном проекте были решены две задачи, связанные с </w:t>
+      </w:r>
+      <w:r>
+        <w:t xml:space="preserve">многопоточностью. Первая задача была решена с использованием класса </w:t>
       </w:r>
       <w:proofErr w:type="spellStart"/>
       <w:r>
-        <w:t>Android</w:t>
+        <w:t>ExecutorService</w:t>
       </w:r>
       <w:proofErr w:type="spellEnd"/>
       <w:r>
-        <w:t xml:space="preserve">, в котором определена основная активность </w:t>
+        <w:t xml:space="preserve">. Был создан пул потоков, и при нажатии на кнопку запускалась задача в отдельном потоке, которая имитировала получение сообщения от сервера и выводила его в виде всплывающего сообщения. Вторая задача была реализована с помощью класса </w:t>
       </w:r>
       <w:proofErr w:type="spellStart"/>
       <w:r>
-        <w:t>MainActivity</w:t>
+        <w:t>Worker</w:t>
       </w:r>
       <w:proofErr w:type="spellEnd"/>
       <w:r>
-        <w:t xml:space="preserve"> с необходимыми элементами пользовательского интерфейса.</w:t>
-      </w:r>
-      <w:r>
-        <w:t xml:space="preserve"> </w:t>
-      </w:r>
-      <w:r>
-        <w:t xml:space="preserve">При нажатии на кнопку в приложении происходит считывание введенного текста из поля для ввода, после чего создается </w:t>
+        <w:t xml:space="preserve"> из библиотеки </w:t>
       </w:r>
       <w:proofErr w:type="spellStart"/>
       <w:r>
-        <w:t>интент</w:t>
+        <w:t>androidx.work</w:t>
       </w:r>
       <w:proofErr w:type="spellEnd"/>
       <w:r>
-        <w:t xml:space="preserve"> </w:t>
-      </w:r>
-      <w:proofErr w:type="spellStart"/>
-      <w:r>
-        <w:t>shareIntent</w:t>
-      </w:r>
-      <w:proofErr w:type="spellEnd"/>
-      <w:r>
-        <w:t xml:space="preserve"> с действием ACTION_SEND. В этом </w:t>
-      </w:r>
-      <w:proofErr w:type="spellStart"/>
-      <w:r>
-        <w:t>интенте</w:t>
-      </w:r>
-      <w:proofErr w:type="spellEnd"/>
-      <w:r>
-        <w:t xml:space="preserve"> добавляется переданный текст и указывается тип данных "</w:t>
-      </w:r>
-      <w:proofErr w:type="spellStart"/>
-      <w:r>
-        <w:t>text</w:t>
-      </w:r>
-      <w:proofErr w:type="spellEnd"/>
-      <w:r>
-        <w:t>/</w:t>
-      </w:r>
-      <w:proofErr w:type="spellStart"/>
-      <w:r>
-        <w:t>plain</w:t>
-      </w:r>
-      <w:proofErr w:type="spellEnd"/>
-      <w:r>
-        <w:t>"</w:t>
-      </w:r>
-      <w:r>
-        <w:t xml:space="preserve">. </w:t>
-      </w:r>
-      <w:r>
-        <w:t xml:space="preserve">Если условие выполняется, вызывается метод </w:t>
-      </w:r>
-      <w:proofErr w:type="spellStart"/>
-      <w:r>
-        <w:t>handleSendText</w:t>
-      </w:r>
-      <w:proofErr w:type="spellEnd"/>
-      <w:r>
-        <w:t xml:space="preserve">, который получает переданный текст и отображает его в текстовом поле </w:t>
-      </w:r>
-      <w:proofErr w:type="spellStart"/>
-      <w:r>
-        <w:t>textView</w:t>
-      </w:r>
-      <w:proofErr w:type="spellEnd"/>
-      <w:r>
-        <w:t>.</w:t>
-      </w:r>
-      <w:r>
-        <w:t xml:space="preserve"> </w:t>
-      </w:r>
-      <w:r>
-        <w:t xml:space="preserve">Таким образом, выполнено требование задания по реализации функционала отправки данных из стороннего приложения в разрабатываемое. Код модуля </w:t>
-      </w:r>
-      <w:proofErr w:type="spellStart"/>
-      <w:r>
-        <w:t>MainActivity</w:t>
-      </w:r>
-      <w:proofErr w:type="spellEnd"/>
-      <w:r>
-        <w:t>, отвечающий за этот функционал, был успешно реализован и протестирован.</w:t>
-      </w:r>
-      <w:r>
-        <w:t xml:space="preserve"> </w:t>
-      </w:r>
-      <w:r>
-        <w:t xml:space="preserve">В ходе выполнения задания были применены знания по разработке на платформе </w:t>
-      </w:r>
-      <w:proofErr w:type="spellStart"/>
-      <w:r>
-        <w:t>Android</w:t>
-      </w:r>
-      <w:proofErr w:type="spellEnd"/>
-      <w:r>
-        <w:t xml:space="preserve">, в частности использование </w:t>
-      </w:r>
-      <w:proofErr w:type="spellStart"/>
-      <w:r>
-        <w:t>интентов</w:t>
-      </w:r>
-      <w:proofErr w:type="spellEnd"/>
-      <w:r>
-        <w:t xml:space="preserve"> для обмена данными между приложениями. Также была продемонстрирована работа с элементами пользовательского интерфейса, обработка событий нажатия кнопки и получение данных из </w:t>
-      </w:r>
-      <w:proofErr w:type="spellStart"/>
-      <w:r>
-        <w:t>интента</w:t>
-      </w:r>
-      <w:proofErr w:type="spellEnd"/>
-      <w:r>
-        <w:t>.</w:t>
-      </w:r>
-      <w:r>
-        <w:t xml:space="preserve"> </w:t>
-      </w:r>
-      <w:r>
-        <w:t xml:space="preserve">В целом, выполнение данного задания позволило закрепить и применить полученные знания и навыки в области разработки приложений на платформе </w:t>
-      </w:r>
-      <w:proofErr w:type="spellStart"/>
-      <w:r>
-        <w:t>Android</w:t>
-      </w:r>
-      <w:proofErr w:type="spellEnd"/>
-      <w:r>
-        <w:t>.</w:t>
+        <w:t>. Созданный класс выполнял фоновую задачу с задержкой и возвращал результат успешного или неуспешного выполнения. Оба решения позволяют выполнять длительные задачи в фоновом режиме, улучшая отзывчивость приложения и освобождая главный поток от нагрузки.</w:t>
       </w:r>
     </w:p>
     <w:sectPr>

</xml_diff>